<commit_message>
Add categories and product pages (server-side rendering for seo)
</commit_message>
<xml_diff>
--- a/Project Journal.docx
+++ b/Project Journal.docx
@@ -1620,24 +1620,65 @@
       </w:r>
     </w:p>
     <w:p/>
-    <w:p/>
-    <w:p/>
-    <w:p>
-      <w:r>
-        <w:t>Add product view</w:t>
-      </w:r>
-      <w:r>
-        <w:t xml:space="preserve"> (MVC)</w:t>
-      </w:r>
-      <w:r>
-        <w:t xml:space="preserve"> – this needs to be called from app to web and back button needs to work.</w:t>
-      </w:r>
-    </w:p>
-    <w:p>
+    <w:p>
+      <w:pPr>
+        <w:pStyle w:val="Heading3"/>
+      </w:pPr>
+      <w:r>
+        <w:t>17-JAN-23</w:t>
+      </w:r>
+    </w:p>
+    <w:p>
+      <w:r>
+        <w:t>Add</w:t>
+      </w:r>
+      <w:r>
+        <w:t>ed</w:t>
+      </w:r>
+      <w:r>
+        <w:t xml:space="preserve"> product view</w:t>
+      </w:r>
+      <w:r>
+        <w:t xml:space="preserve"> as razor page – this is a bit clunky going back and forward between app and page. The only advantage is that the product page is accessible by crawlers.</w:t>
+      </w:r>
+    </w:p>
+    <w:p>
+      <w:proofErr w:type="gramStart"/>
+      <w:r>
+        <w:t>Added razor page category page.</w:t>
+      </w:r>
+      <w:proofErr w:type="gramEnd"/>
+      <w:r>
+        <w:t xml:space="preserve"> This one will be easier to crawl as it will go through all the content. Categories -&gt; Category -&gt; Products -&gt; Product.</w:t>
+      </w:r>
+      <w:r>
+        <w:t xml:space="preserve"> The pages are not complex – it is just a demo site. It’s the functionality which is important.</w:t>
+      </w:r>
+      <w:r>
+        <w:t xml:space="preserve"> Server-side rendering is still an important part of web for </w:t>
+      </w:r>
+      <w:proofErr w:type="spellStart"/>
+      <w:r>
+        <w:t>seo</w:t>
+      </w:r>
+      <w:proofErr w:type="spellEnd"/>
+      <w:r>
+        <w:t xml:space="preserve"> and non-</w:t>
+      </w:r>
+      <w:proofErr w:type="spellStart"/>
+      <w:r>
+        <w:t>javascript</w:t>
+      </w:r>
+      <w:proofErr w:type="spellEnd"/>
+      <w:r>
+        <w:t xml:space="preserve"> enabled browsers.</w:t>
+      </w:r>
       <w:bookmarkStart w:id="0" w:name="_GoBack"/>
       <w:bookmarkEnd w:id="0"/>
-    </w:p>
-    <w:p/>
+      <w:r>
+        <w:t xml:space="preserve"> </w:t>
+      </w:r>
+    </w:p>
     <w:p>
       <w:r>
         <w:t>Steps:</w:t>

</xml_diff>

<commit_message>
Update journal (new plan)
</commit_message>
<xml_diff>
--- a/Project Journal.docx
+++ b/Project Journal.docx
@@ -1687,7 +1687,15 @@
     </w:p>
     <w:p>
       <w:r>
-        <w:t>Replaced ‘test’ component with ‘categories’.</w:t>
+        <w:t>Replaced ‘test’ co</w:t>
+      </w:r>
+      <w:bookmarkStart w:id="0" w:name="_GoBack"/>
+      <w:r>
+        <w:t>m</w:t>
+      </w:r>
+      <w:bookmarkEnd w:id="0"/>
+      <w:r>
+        <w:t>ponent with ‘categories’.</w:t>
       </w:r>
     </w:p>
     <w:p>
@@ -1696,9 +1704,55 @@
       </w:r>
     </w:p>
     <w:p>
-      <w:bookmarkStart w:id="0" w:name="_GoBack"/>
-      <w:bookmarkEnd w:id="0"/>
-    </w:p>
+      <w:r>
+        <w:t>Next – Reporting would be good. This would need the same things as below (identity) and is more challenging than a shopping basket (has more design patterns and complexity).</w:t>
+      </w:r>
+    </w:p>
+    <w:p>
+      <w:pPr>
+        <w:pStyle w:val="ListParagraph"/>
+        <w:numPr>
+          <w:ilvl w:val="0"/>
+          <w:numId w:val="2"/>
+        </w:numPr>
+      </w:pPr>
+      <w:r>
+        <w:t>Add identity &amp; identity server</w:t>
+      </w:r>
+    </w:p>
+    <w:p>
+      <w:pPr>
+        <w:pStyle w:val="ListParagraph"/>
+        <w:numPr>
+          <w:ilvl w:val="0"/>
+          <w:numId w:val="2"/>
+        </w:numPr>
+      </w:pPr>
+      <w:r>
+        <w:t>Add reporting framework</w:t>
+      </w:r>
+    </w:p>
+    <w:p>
+      <w:pPr>
+        <w:pStyle w:val="ListParagraph"/>
+        <w:numPr>
+          <w:ilvl w:val="0"/>
+          <w:numId w:val="2"/>
+        </w:numPr>
+      </w:pPr>
+      <w:r>
+        <w:t xml:space="preserve">Update </w:t>
+      </w:r>
+      <w:proofErr w:type="spellStart"/>
+      <w:r>
+        <w:t>github</w:t>
+      </w:r>
+      <w:proofErr w:type="spellEnd"/>
+      <w:r>
+        <w:t xml:space="preserve"> pages – this needs to describe this project and needs a tidy up – it is quite old now.</w:t>
+      </w:r>
+    </w:p>
+    <w:p/>
     <w:p>
       <w:r>
         <w:t>Steps:</w:t>
@@ -1714,6 +1768,7 @@
     </w:p>
     <w:p>
       <w:r>
+        <w:lastRenderedPageBreak/>
         <w:t>4</w:t>
       </w:r>
       <w:r>
@@ -1838,8 +1893,97 @@
       </w:pPr>
     </w:lvl>
   </w:abstractNum>
+  <w:abstractNum w:abstractNumId="1">
+    <w:nsid w:val="57FD3AD4"/>
+    <w:multiLevelType w:val="hybridMultilevel"/>
+    <w:tmpl w:val="468CBBF8"/>
+    <w:lvl w:ilvl="0" w:tplc="0809000F">
+      <w:start w:val="1"/>
+      <w:numFmt w:val="decimal"/>
+      <w:lvlText w:val="%1."/>
+      <w:lvlJc w:val="left"/>
+      <w:pPr>
+        <w:ind w:left="720" w:hanging="360"/>
+      </w:pPr>
+    </w:lvl>
+    <w:lvl w:ilvl="1" w:tplc="08090019" w:tentative="1">
+      <w:start w:val="1"/>
+      <w:numFmt w:val="lowerLetter"/>
+      <w:lvlText w:val="%2."/>
+      <w:lvlJc w:val="left"/>
+      <w:pPr>
+        <w:ind w:left="1440" w:hanging="360"/>
+      </w:pPr>
+    </w:lvl>
+    <w:lvl w:ilvl="2" w:tplc="0809001B" w:tentative="1">
+      <w:start w:val="1"/>
+      <w:numFmt w:val="lowerRoman"/>
+      <w:lvlText w:val="%3."/>
+      <w:lvlJc w:val="right"/>
+      <w:pPr>
+        <w:ind w:left="2160" w:hanging="180"/>
+      </w:pPr>
+    </w:lvl>
+    <w:lvl w:ilvl="3" w:tplc="0809000F" w:tentative="1">
+      <w:start w:val="1"/>
+      <w:numFmt w:val="decimal"/>
+      <w:lvlText w:val="%4."/>
+      <w:lvlJc w:val="left"/>
+      <w:pPr>
+        <w:ind w:left="2880" w:hanging="360"/>
+      </w:pPr>
+    </w:lvl>
+    <w:lvl w:ilvl="4" w:tplc="08090019" w:tentative="1">
+      <w:start w:val="1"/>
+      <w:numFmt w:val="lowerLetter"/>
+      <w:lvlText w:val="%5."/>
+      <w:lvlJc w:val="left"/>
+      <w:pPr>
+        <w:ind w:left="3600" w:hanging="360"/>
+      </w:pPr>
+    </w:lvl>
+    <w:lvl w:ilvl="5" w:tplc="0809001B" w:tentative="1">
+      <w:start w:val="1"/>
+      <w:numFmt w:val="lowerRoman"/>
+      <w:lvlText w:val="%6."/>
+      <w:lvlJc w:val="right"/>
+      <w:pPr>
+        <w:ind w:left="4320" w:hanging="180"/>
+      </w:pPr>
+    </w:lvl>
+    <w:lvl w:ilvl="6" w:tplc="0809000F" w:tentative="1">
+      <w:start w:val="1"/>
+      <w:numFmt w:val="decimal"/>
+      <w:lvlText w:val="%7."/>
+      <w:lvlJc w:val="left"/>
+      <w:pPr>
+        <w:ind w:left="5040" w:hanging="360"/>
+      </w:pPr>
+    </w:lvl>
+    <w:lvl w:ilvl="7" w:tplc="08090019" w:tentative="1">
+      <w:start w:val="1"/>
+      <w:numFmt w:val="lowerLetter"/>
+      <w:lvlText w:val="%8."/>
+      <w:lvlJc w:val="left"/>
+      <w:pPr>
+        <w:ind w:left="5760" w:hanging="360"/>
+      </w:pPr>
+    </w:lvl>
+    <w:lvl w:ilvl="8" w:tplc="0809001B" w:tentative="1">
+      <w:start w:val="1"/>
+      <w:numFmt w:val="lowerRoman"/>
+      <w:lvlText w:val="%9."/>
+      <w:lvlJc w:val="right"/>
+      <w:pPr>
+        <w:ind w:left="6480" w:hanging="180"/>
+      </w:pPr>
+    </w:lvl>
+  </w:abstractNum>
   <w:num w:numId="1">
     <w:abstractNumId w:val="0"/>
+  </w:num>
+  <w:num w:numId="2">
+    <w:abstractNumId w:val="1"/>
   </w:num>
 </w:numbering>
 </file>

</xml_diff>

<commit_message>
upgrade top level projects to .net 8
</commit_message>
<xml_diff>
--- a/Project Journal.docx
+++ b/Project Journal.docx
@@ -2110,11 +2110,68 @@
         <w:t>.</w:t>
       </w:r>
     </w:p>
-    <w:p>
+    <w:p/>
+    <w:p>
+      <w:pPr>
+        <w:pStyle w:val="Heading3"/>
+      </w:pPr>
+      <w:r>
+        <w:t>09-Aug-24</w:t>
+      </w:r>
+    </w:p>
+    <w:p>
+      <w:proofErr w:type="gramStart"/>
+      <w:r>
+        <w:t>Removed some of the warning messages in the react tests.</w:t>
+      </w:r>
+      <w:proofErr w:type="gramEnd"/>
+    </w:p>
+    <w:p>
+      <w:proofErr w:type="gramStart"/>
+      <w:r>
+        <w:t xml:space="preserve">Changed Queue object to </w:t>
+      </w:r>
+      <w:proofErr w:type="spellStart"/>
+      <w:r>
+        <w:t>ConcurrentQueue</w:t>
+      </w:r>
+      <w:proofErr w:type="spellEnd"/>
+      <w:r>
+        <w:t xml:space="preserve"> in reporting service.</w:t>
+      </w:r>
+      <w:proofErr w:type="gramEnd"/>
+    </w:p>
+    <w:p>
+      <w:r>
+        <w:t>Upgraded to .Net 8</w:t>
+      </w:r>
+    </w:p>
+    <w:p>
+      <w:r>
+        <w:t xml:space="preserve">Updated all </w:t>
+      </w:r>
+      <w:proofErr w:type="spellStart"/>
+      <w:r>
+        <w:t>nuget</w:t>
+      </w:r>
+      <w:proofErr w:type="spellEnd"/>
+      <w:r>
+        <w:t xml:space="preserve"> and </w:t>
+      </w:r>
+      <w:proofErr w:type="spellStart"/>
+      <w:r>
+        <w:t>npm</w:t>
+      </w:r>
+      <w:proofErr w:type="spellEnd"/>
+      <w:r>
+        <w:t xml:space="preserve"> packages to latest</w:t>
+      </w:r>
       <w:bookmarkStart w:id="0" w:name="_GoBack"/>
       <w:bookmarkEnd w:id="0"/>
-    </w:p>
-    <w:p/>
+      <w:r>
+        <w:t>.</w:t>
+      </w:r>
+    </w:p>
     <w:p/>
     <w:p>
       <w:r>

</xml_diff>